<commit_message>
Group poster added and report change
</commit_message>
<xml_diff>
--- a/Group_Report.docx
+++ b/Group_Report.docx
@@ -42,7 +42,7 @@
         <w:jc w:val="both"/>
         <w:outlineLvl w:val="0"/>
         <w:rPr>
-          <w:rFonts w:ascii="Times New Roman" w:eastAsia="Times New Roman" w:hAnsi="Times New Roman" w:cs="Times New Roman"/>
+          <w:rFonts w:ascii="Times New Roman" w:eastAsia="Times New Roman" w:hAnsi="Times New Roman" w:cs="Times New Roman" w:hint="eastAsia"/>
           <w:b/>
           <w:bCs/>
           <w:color w:val="24292E"/>
@@ -72,7 +72,6 @@
     </w:p>
     <w:p>
       <w:pPr>
-        <w:widowControl w:val="0"/>
         <w:pBdr>
           <w:bottom w:val="single" w:sz="6" w:space="4" w:color="EAECEF"/>
         </w:pBdr>
@@ -81,98 +80,18 @@
         <w:jc w:val="both"/>
         <w:outlineLvl w:val="0"/>
         <w:rPr>
-          <w:rFonts w:ascii="Times New Roman" w:hAnsi="Times New Roman" w:cs="Times New Roman" w:hint="eastAsia"/>
-          <w:sz w:val="22"/>
-          <w:szCs w:val="22"/>
-        </w:rPr>
-      </w:pPr>
-      <w:r>
-        <w:rPr>
-          <w:rFonts w:ascii="Times New Roman" w:hAnsi="Times New Roman" w:cs="Times New Roman"/>
-          <w:sz w:val="22"/>
-          <w:szCs w:val="22"/>
-        </w:rPr>
-        <w:t>In 2016,</w:t>
-      </w:r>
-      <w:r>
-        <w:rPr>
-          <w:rFonts w:ascii="Times New Roman" w:hAnsi="Times New Roman" w:cs="Times New Roman"/>
-          <w:sz w:val="22"/>
-          <w:szCs w:val="22"/>
-        </w:rPr>
-        <w:t xml:space="preserve"> D</w:t>
-      </w:r>
-      <w:r>
-        <w:rPr>
-          <w:rFonts w:ascii="Times New Roman" w:hAnsi="Times New Roman" w:cs="Times New Roman"/>
-          <w:sz w:val="22"/>
-          <w:szCs w:val="22"/>
-        </w:rPr>
-        <w:t xml:space="preserve">urham University’s Institute of Computational Cosmology </w:t>
-      </w:r>
-      <w:r>
-        <w:rPr>
-          <w:rFonts w:ascii="Times New Roman" w:hAnsi="Times New Roman" w:cs="Times New Roman"/>
-          <w:sz w:val="22"/>
-          <w:szCs w:val="22"/>
-        </w:rPr>
-        <w:t xml:space="preserve">successfully </w:t>
-      </w:r>
-      <w:r>
-        <w:rPr>
-          <w:rFonts w:ascii="Times New Roman" w:hAnsi="Times New Roman" w:cs="Times New Roman"/>
-          <w:sz w:val="22"/>
-          <w:szCs w:val="22"/>
-        </w:rPr>
-        <w:t>created the Galaxy Makers exhibit to communicate our computational cosmology and astronomy research.</w:t>
-      </w:r>
-      <w:r>
-        <w:rPr>
-          <w:rFonts w:ascii="Times New Roman" w:hAnsi="Times New Roman" w:cs="Times New Roman"/>
-          <w:sz w:val="22"/>
-          <w:szCs w:val="22"/>
-        </w:rPr>
-        <w:t xml:space="preserve"> </w:t>
-      </w:r>
-      <w:r>
-        <w:rPr>
-          <w:rFonts w:ascii="Times New Roman" w:hAnsi="Times New Roman" w:cs="Times New Roman"/>
-          <w:sz w:val="22"/>
-          <w:szCs w:val="22"/>
-        </w:rPr>
-        <w:t>Th</w:t>
-      </w:r>
-      <w:r>
-        <w:rPr>
-          <w:rFonts w:ascii="Times New Roman" w:hAnsi="Times New Roman" w:cs="Times New Roman"/>
-          <w:sz w:val="22"/>
-          <w:szCs w:val="22"/>
-        </w:rPr>
-        <w:t>is</w:t>
-      </w:r>
-      <w:r>
-        <w:rPr>
-          <w:rFonts w:ascii="Times New Roman" w:hAnsi="Times New Roman" w:cs="Times New Roman"/>
-          <w:sz w:val="22"/>
-          <w:szCs w:val="22"/>
-        </w:rPr>
-        <w:t xml:space="preserve"> project is </w:t>
-      </w:r>
-      <w:r>
-        <w:rPr>
-          <w:rFonts w:ascii="Times New Roman" w:hAnsi="Times New Roman" w:cs="Times New Roman"/>
-          <w:sz w:val="22"/>
-          <w:szCs w:val="22"/>
-        </w:rPr>
-        <w:t xml:space="preserve">prepared </w:t>
-      </w:r>
-      <w:r>
-        <w:rPr>
-          <w:rFonts w:ascii="Times New Roman" w:hAnsi="Times New Roman" w:cs="Times New Roman"/>
-          <w:sz w:val="22"/>
-          <w:szCs w:val="22"/>
-        </w:rPr>
-        <w:t>for the Royal Society Summer Science Exhibition 2020 and furtherly developed in an AR form.</w:t>
+          <w:rFonts w:ascii="Times New Roman" w:hAnsi="Times New Roman" w:cs="Times New Roman"/>
+          <w:sz w:val="22"/>
+          <w:szCs w:val="22"/>
+        </w:rPr>
+      </w:pPr>
+      <w:r>
+        <w:rPr>
+          <w:rFonts w:ascii="Times New Roman" w:hAnsi="Times New Roman" w:cs="Times New Roman"/>
+          <w:sz w:val="22"/>
+          <w:szCs w:val="22"/>
+        </w:rPr>
+        <w:t>In 2016, Durham University’s Institute of Computational Cosmology successfully created the Galaxy Makers exhibit to communicate our computational cosmology and astronomy research. This project is prepared for the Royal Society Summer Science Exhibition 2020 and furtherly developed in an AR form.</w:t>
       </w:r>
     </w:p>
     <w:p>
@@ -205,9 +124,6 @@
     </w:p>
     <w:p>
       <w:pPr>
-        <w:autoSpaceDE w:val="0"/>
-        <w:autoSpaceDN w:val="0"/>
-        <w:adjustRightInd w:val="0"/>
         <w:jc w:val="both"/>
         <w:rPr>
           <w:rFonts w:ascii="Times New Roman" w:hAnsi="Times New Roman" w:cs="Times New Roman"/>
@@ -221,23 +137,11 @@
           <w:sz w:val="22"/>
           <w:szCs w:val="22"/>
         </w:rPr>
-        <w:t xml:space="preserve">This project aims to develop an AR cosmology app, which </w:t>
-      </w:r>
-      <w:r>
-        <w:rPr>
-          <w:rFonts w:ascii="Times New Roman" w:eastAsia="Times New Roman" w:hAnsi="Times New Roman" w:cs="Times New Roman"/>
-          <w:color w:val="24292E"/>
-          <w:sz w:val="22"/>
-          <w:szCs w:val="22"/>
-        </w:rPr>
-        <w:t>will be widely used in the event of cosmology exhibition to educate young generation to increase their interest in cosmic knowledge. The app enables students to view these AR galaxy model via the AR technology.</w:t>
+        <w:t>This project aims to develop an AR cosmology app, which will be widely used in the event of a cosmology exhibition to educate the young generation to increase their interest in cosmic knowledge. The app enables students to view these AR galaxy model via the AR technology.</w:t>
       </w:r>
     </w:p>
     <w:p>
       <w:pPr>
-        <w:autoSpaceDE w:val="0"/>
-        <w:autoSpaceDN w:val="0"/>
-        <w:adjustRightInd w:val="0"/>
         <w:jc w:val="both"/>
         <w:rPr>
           <w:rFonts w:ascii="Times New Roman" w:hAnsi="Times New Roman" w:cs="Times New Roman"/>
@@ -248,9 +152,6 @@
     </w:p>
     <w:p>
       <w:pPr>
-        <w:autoSpaceDE w:val="0"/>
-        <w:autoSpaceDN w:val="0"/>
-        <w:adjustRightInd w:val="0"/>
         <w:jc w:val="both"/>
         <w:rPr>
           <w:rFonts w:ascii="Times New Roman" w:hAnsi="Times New Roman" w:cs="Times New Roman"/>
@@ -264,18 +165,8 @@
           <w:sz w:val="22"/>
           <w:szCs w:val="22"/>
         </w:rPr>
-        <w:t>Among the development process, these galaxy models are pre-simulated and will be imported into the app functions. Specifically, the app will recognize a picture hanging on a wall with an anchor point. The procedure will firstly recognize the anchor point as an axis starting point. The initial interface of the app will show the real-time picture that the device camera is pointing to. By changing the different direction values of device. When obtained value meet the pre-set galaxy, more detailed information will be popped out in 3-d model and show the formation information in 3D and multiple media based on AGN feedback, mass stars, which define the structure of the universe model. All these values will be calculated by the computer as the settled algorithm, and they will be used to make a realistic model.</w:t>
-      </w:r>
-    </w:p>
-    <w:p>
-      <w:pPr>
-        <w:jc w:val="both"/>
-        <w:rPr>
-          <w:rFonts w:ascii="Times New Roman" w:hAnsi="Times New Roman" w:cs="Times New Roman" w:hint="eastAsia"/>
-          <w:sz w:val="22"/>
-          <w:szCs w:val="22"/>
-        </w:rPr>
-      </w:pPr>
+        <w:t>Among the development process, these galaxy models are pre-simulated and will be imported into the app functions. Specifically, the app will recognize a picture hanging on a wall with an anchor point. The procedure will first recognize the anchor point as an axis starting point. The primary interface of the app will show the real-time picture that the device camera is pointing to by changing the different direction values of the device. When obtained value meet the pre-set galaxy, more detailed information will be popped out in 3-d model and show the formation information in 3D and multiple media based on AGN feedback, mass stars, which define the structure of the universe model. All these values will be calculated by the computer as the settled algorithm, and they will be used to make a realistic model.</w:t>
+      </w:r>
     </w:p>
     <w:p>
       <w:pPr>
@@ -290,7 +181,7 @@
         <w:jc w:val="both"/>
         <w:outlineLvl w:val="0"/>
         <w:rPr>
-          <w:rFonts w:ascii="Times New Roman" w:eastAsia="Times New Roman" w:hAnsi="Times New Roman" w:cs="Times New Roman" w:hint="eastAsia"/>
+          <w:rFonts w:ascii="Times New Roman" w:eastAsia="Times New Roman" w:hAnsi="Times New Roman" w:cs="Times New Roman"/>
           <w:b/>
           <w:bCs/>
           <w:color w:val="24292E"/>
@@ -324,130 +215,82 @@
     </w:p>
     <w:p>
       <w:pPr>
-        <w:pStyle w:val="a4"/>
         <w:numPr>
           <w:ilvl w:val="0"/>
-          <w:numId w:val="15"/>
+          <w:numId w:val="17"/>
         </w:numPr>
-        <w:jc w:val="both"/>
-        <w:rPr>
-          <w:rFonts w:ascii="Times New Roman" w:hAnsi="Times New Roman" w:cs="Times New Roman"/>
-          <w:b/>
-          <w:bCs/>
-          <w:sz w:val="22"/>
-          <w:szCs w:val="22"/>
-        </w:rPr>
-      </w:pPr>
-      <w:r>
-        <w:rPr>
-          <w:rFonts w:ascii="Times New Roman" w:hAnsi="Times New Roman" w:cs="Times New Roman"/>
-          <w:sz w:val="22"/>
-          <w:szCs w:val="22"/>
+        <w:rPr>
+          <w:color w:val="1C1E29"/>
+        </w:rPr>
+      </w:pPr>
+      <w:r>
+        <w:rPr>
+          <w:color w:val="1C1E29"/>
         </w:rPr>
         <w:t xml:space="preserve">By using the </w:t>
       </w:r>
       <w:proofErr w:type="spellStart"/>
       <w:r>
         <w:rPr>
-          <w:rFonts w:ascii="Times New Roman" w:hAnsi="Times New Roman" w:cs="Times New Roman"/>
-          <w:sz w:val="22"/>
-          <w:szCs w:val="22"/>
+          <w:color w:val="1C1E29"/>
         </w:rPr>
         <w:t>Xcode</w:t>
       </w:r>
       <w:proofErr w:type="spellEnd"/>
       <w:r>
         <w:rPr>
-          <w:rFonts w:ascii="Times New Roman" w:hAnsi="Times New Roman" w:cs="Times New Roman"/>
-          <w:sz w:val="22"/>
-          <w:szCs w:val="22"/>
-        </w:rPr>
-        <w:t xml:space="preserve"> as the development tool, which include </w:t>
-      </w:r>
-      <w:r>
-        <w:rPr>
-          <w:rFonts w:ascii="Times New Roman" w:hAnsi="Times New Roman" w:cs="Times New Roman"/>
-          <w:sz w:val="22"/>
-          <w:szCs w:val="22"/>
-        </w:rPr>
-        <w:t>all</w:t>
-      </w:r>
-      <w:r>
-        <w:rPr>
-          <w:rFonts w:ascii="Times New Roman" w:hAnsi="Times New Roman" w:cs="Times New Roman"/>
-          <w:sz w:val="22"/>
-          <w:szCs w:val="22"/>
-        </w:rPr>
-        <w:t xml:space="preserve"> the required packages and interfaces for the AR project development. </w:t>
+          <w:color w:val="1C1E29"/>
+        </w:rPr>
+        <w:t xml:space="preserve"> as the development tool, which includes all the required packages and interfaces for the AR project development. </w:t>
       </w:r>
     </w:p>
     <w:p>
       <w:pPr>
-        <w:pStyle w:val="a4"/>
         <w:numPr>
           <w:ilvl w:val="0"/>
-          <w:numId w:val="15"/>
+          <w:numId w:val="17"/>
         </w:numPr>
-        <w:jc w:val="both"/>
-        <w:rPr>
-          <w:rFonts w:ascii="Times New Roman" w:hAnsi="Times New Roman" w:cs="Times New Roman"/>
-          <w:b/>
-          <w:bCs/>
-          <w:sz w:val="22"/>
-          <w:szCs w:val="22"/>
-        </w:rPr>
-      </w:pPr>
-      <w:r>
-        <w:rPr>
-          <w:rFonts w:ascii="Times New Roman" w:hAnsi="Times New Roman" w:cs="Times New Roman"/>
-          <w:sz w:val="22"/>
-          <w:szCs w:val="22"/>
-        </w:rPr>
-        <w:t>Swift is selected as the main development language. Owning to the advantages on the simple grammar, easy to use and learn. It greatly reduces the cost of learning developers. Suitable for this short-term group project.</w:t>
+        <w:rPr>
+          <w:color w:val="1C1E29"/>
+        </w:rPr>
+      </w:pPr>
+      <w:r>
+        <w:rPr>
+          <w:color w:val="1C1E29"/>
+        </w:rPr>
+        <w:t>Swift is selected as the main development language. Owning to the advantages of simple grammar, easy to use and learn. It dramatically reduces the cost of learning developers. Suitable for this short-term group project.</w:t>
       </w:r>
     </w:p>
     <w:p>
       <w:pPr>
-        <w:pStyle w:val="a4"/>
         <w:numPr>
           <w:ilvl w:val="0"/>
-          <w:numId w:val="15"/>
+          <w:numId w:val="17"/>
         </w:numPr>
-        <w:jc w:val="both"/>
-        <w:rPr>
-          <w:rFonts w:ascii="Times New Roman" w:hAnsi="Times New Roman" w:cs="Times New Roman"/>
-          <w:sz w:val="22"/>
-          <w:szCs w:val="22"/>
-        </w:rPr>
-      </w:pPr>
-      <w:r>
-        <w:rPr>
-          <w:rFonts w:ascii="Times New Roman" w:hAnsi="Times New Roman" w:cs="Times New Roman"/>
-          <w:sz w:val="22"/>
-          <w:szCs w:val="22"/>
+        <w:rPr>
+          <w:color w:val="1C1E29"/>
+        </w:rPr>
+      </w:pPr>
+      <w:r>
+        <w:rPr>
+          <w:color w:val="1C1E29"/>
         </w:rPr>
         <w:t>GitHub was chosen as a version management tool to facilitate simultaneous code writing among team members to speed up the completion of this project.</w:t>
       </w:r>
     </w:p>
     <w:p>
       <w:pPr>
-        <w:pStyle w:val="a4"/>
         <w:numPr>
           <w:ilvl w:val="0"/>
-          <w:numId w:val="15"/>
+          <w:numId w:val="17"/>
         </w:numPr>
-        <w:jc w:val="both"/>
-        <w:rPr>
-          <w:rFonts w:ascii="Times New Roman" w:hAnsi="Times New Roman" w:cs="Times New Roman" w:hint="eastAsia"/>
-          <w:sz w:val="22"/>
-          <w:szCs w:val="22"/>
-        </w:rPr>
-      </w:pPr>
-      <w:r>
-        <w:rPr>
-          <w:rFonts w:ascii="Times New Roman" w:hAnsi="Times New Roman" w:cs="Times New Roman"/>
-          <w:sz w:val="22"/>
-          <w:szCs w:val="22"/>
+        <w:rPr>
+          <w:color w:val="1C1E29"/>
+        </w:rPr>
+      </w:pPr>
+      <w:r>
+        <w:rPr>
+          <w:color w:val="1C1E29"/>
         </w:rPr>
         <w:t>A galaxy map is pre-given by the group supervisor, all subsequent programming, testing, and performance demonstrations will be based on this</w:t>
       </w:r>
@@ -462,7 +305,7 @@
         <w:jc w:val="both"/>
         <w:outlineLvl w:val="0"/>
         <w:rPr>
-          <w:rFonts w:ascii="Times New Roman" w:eastAsia="Times New Roman" w:hAnsi="Times New Roman" w:cs="Times New Roman" w:hint="eastAsia"/>
+          <w:rFonts w:ascii="Times New Roman" w:eastAsia="Times New Roman" w:hAnsi="Times New Roman" w:cs="Times New Roman"/>
           <w:b/>
           <w:bCs/>
           <w:color w:val="24292E"/>
@@ -482,340 +325,175 @@
     </w:p>
     <w:p>
       <w:pPr>
-        <w:widowControl w:val="0"/>
-        <w:tabs>
-          <w:tab w:val="left" w:pos="593"/>
-        </w:tabs>
-        <w:autoSpaceDE w:val="0"/>
-        <w:autoSpaceDN w:val="0"/>
-        <w:adjustRightInd w:val="0"/>
-        <w:rPr>
-          <w:rFonts w:ascii="Times New Roman" w:eastAsia="Times New Roman" w:hAnsi="Times New Roman" w:cs="Times New Roman"/>
-          <w:color w:val="24292E"/>
-          <w:sz w:val="22"/>
-          <w:szCs w:val="22"/>
-        </w:rPr>
-      </w:pPr>
-      <w:r>
-        <w:rPr>
-          <w:rFonts w:ascii="Times New Roman" w:eastAsia="Times New Roman" w:hAnsi="Times New Roman" w:cs="Times New Roman"/>
-          <w:color w:val="24292E"/>
-          <w:sz w:val="22"/>
-          <w:szCs w:val="22"/>
+        <w:pStyle w:val="a3"/>
+        <w:spacing w:before="0" w:beforeAutospacing="0" w:after="0" w:afterAutospacing="0"/>
+        <w:rPr>
+          <w:rFonts w:hint="eastAsia"/>
+          <w:color w:val="1C1E29"/>
+        </w:rPr>
+      </w:pPr>
+      <w:r>
+        <w:rPr>
+          <w:color w:val="1C1E29"/>
         </w:rPr>
         <w:t xml:space="preserve">The app is only available for </w:t>
       </w:r>
       <w:proofErr w:type="spellStart"/>
       <w:r>
         <w:rPr>
-          <w:rFonts w:ascii="Times New Roman" w:eastAsia="Times New Roman" w:hAnsi="Times New Roman" w:cs="Times New Roman"/>
-          <w:color w:val="24292E"/>
-          <w:sz w:val="22"/>
-          <w:szCs w:val="22"/>
+          <w:color w:val="1C1E29"/>
         </w:rPr>
         <w:t>ios</w:t>
       </w:r>
       <w:proofErr w:type="spellEnd"/>
       <w:r>
         <w:rPr>
-          <w:rFonts w:ascii="Times New Roman" w:eastAsia="Times New Roman" w:hAnsi="Times New Roman" w:cs="Times New Roman"/>
-          <w:color w:val="24292E"/>
-          <w:sz w:val="22"/>
-          <w:szCs w:val="22"/>
-        </w:rPr>
-        <w:t xml:space="preserve"> version now, and only works on device with </w:t>
+          <w:color w:val="1C1E29"/>
+        </w:rPr>
+        <w:t xml:space="preserve"> version now and only works on device with </w:t>
       </w:r>
       <w:proofErr w:type="spellStart"/>
       <w:r>
         <w:rPr>
-          <w:rFonts w:ascii="Times New Roman" w:eastAsia="Times New Roman" w:hAnsi="Times New Roman" w:cs="Times New Roman"/>
-          <w:color w:val="24292E"/>
-          <w:sz w:val="22"/>
-          <w:szCs w:val="22"/>
+          <w:color w:val="1C1E29"/>
         </w:rPr>
         <w:t>ios</w:t>
       </w:r>
       <w:proofErr w:type="spellEnd"/>
       <w:r>
         <w:rPr>
-          <w:rFonts w:ascii="Times New Roman" w:eastAsia="Times New Roman" w:hAnsi="Times New Roman" w:cs="Times New Roman"/>
-          <w:color w:val="24292E"/>
-          <w:sz w:val="22"/>
-          <w:szCs w:val="22"/>
+          <w:color w:val="1C1E29"/>
         </w:rPr>
         <w:t xml:space="preserve"> 11 or higher system version. Available device models include iPhone 6s/iPhone 6S Plus/iPhone 7/iPhone 7 Plus/iPhone 8/iPhone 8 Plus/iPhone X/iPhone XR/iPhone XS/iPhone XS Plus/iPhone 11/iPhone 11 Pro/iPhone 11 Pro Plus</w:t>
       </w:r>
     </w:p>
     <w:p>
       <w:pPr>
-        <w:widowControl w:val="0"/>
-        <w:tabs>
-          <w:tab w:val="left" w:pos="593"/>
-        </w:tabs>
-        <w:autoSpaceDE w:val="0"/>
-        <w:autoSpaceDN w:val="0"/>
-        <w:adjustRightInd w:val="0"/>
-        <w:rPr>
-          <w:rFonts w:ascii="Times New Roman" w:eastAsia="Times New Roman" w:hAnsi="Times New Roman" w:cs="Times New Roman"/>
-          <w:color w:val="24292E"/>
-          <w:sz w:val="22"/>
-          <w:szCs w:val="22"/>
-        </w:rPr>
-      </w:pPr>
+        <w:pStyle w:val="a4"/>
+        <w:numPr>
+          <w:ilvl w:val="0"/>
+          <w:numId w:val="19"/>
+        </w:numPr>
+        <w:rPr>
+          <w:color w:val="1C1E29"/>
+        </w:rPr>
+      </w:pPr>
+      <w:r>
+        <w:rPr>
+          <w:color w:val="1C1E29"/>
+        </w:rPr>
+        <w:t>Pull/download the AR-cosmology project from the GitHub or simply navigate to your directory of interest, then clone. Use ‘bash$ git clone https://github.com/huangjjv1/AR-cosmology.git.’</w:t>
+      </w:r>
     </w:p>
     <w:p>
       <w:pPr>
         <w:pStyle w:val="a4"/>
-        <w:widowControl w:val="0"/>
         <w:numPr>
           <w:ilvl w:val="0"/>
-          <w:numId w:val="16"/>
+          <w:numId w:val="19"/>
         </w:numPr>
-        <w:tabs>
-          <w:tab w:val="left" w:pos="593"/>
-        </w:tabs>
-        <w:autoSpaceDE w:val="0"/>
-        <w:autoSpaceDN w:val="0"/>
-        <w:adjustRightInd w:val="0"/>
-        <w:rPr>
-          <w:rFonts w:ascii="Times New Roman" w:eastAsia="Times New Roman" w:hAnsi="Times New Roman" w:cs="Times New Roman"/>
-          <w:color w:val="24292E"/>
-          <w:sz w:val="22"/>
-          <w:szCs w:val="22"/>
-        </w:rPr>
-      </w:pPr>
-      <w:r>
-        <w:rPr>
-          <w:rFonts w:ascii="Times New Roman" w:eastAsia="Times New Roman" w:hAnsi="Times New Roman" w:cs="Times New Roman"/>
-          <w:color w:val="24292E"/>
-          <w:sz w:val="22"/>
-          <w:szCs w:val="22"/>
-        </w:rPr>
-        <w:t>Pull/download the AR-cosmology project from the GitHub</w:t>
-      </w:r>
-      <w:r>
-        <w:rPr>
-          <w:rFonts w:ascii="Times New Roman" w:eastAsia="Times New Roman" w:hAnsi="Times New Roman" w:cs="Times New Roman" w:hint="eastAsia"/>
-          <w:color w:val="24292E"/>
-          <w:sz w:val="22"/>
-          <w:szCs w:val="22"/>
-        </w:rPr>
-        <w:t xml:space="preserve"> </w:t>
-      </w:r>
-      <w:r>
-        <w:rPr>
-          <w:rFonts w:ascii="Times New Roman" w:eastAsia="Times New Roman" w:hAnsi="Times New Roman" w:cs="Times New Roman"/>
-          <w:color w:val="24292E"/>
-          <w:sz w:val="22"/>
-          <w:szCs w:val="22"/>
-        </w:rPr>
-        <w:t>or simply navigate to your directory of interest, then clone. Use ‘bash$ git clone https://github.com/huangjjv1/AR-cosmology.git’</w:t>
+        <w:rPr>
+          <w:color w:val="1C1E29"/>
+        </w:rPr>
+      </w:pPr>
+      <w:r>
+        <w:rPr>
+          <w:color w:val="1C1E29"/>
+        </w:rPr>
+        <w:t xml:space="preserve">Make sure your computer has </w:t>
+      </w:r>
+      <w:proofErr w:type="spellStart"/>
+      <w:r>
+        <w:rPr>
+          <w:color w:val="1C1E29"/>
+        </w:rPr>
+        <w:t>Xcode</w:t>
+      </w:r>
+      <w:proofErr w:type="spellEnd"/>
+      <w:r>
+        <w:rPr>
+          <w:color w:val="1C1E29"/>
+        </w:rPr>
+        <w:t xml:space="preserve"> pre-downloaded </w:t>
       </w:r>
     </w:p>
     <w:p>
       <w:pPr>
         <w:pStyle w:val="a4"/>
-        <w:widowControl w:val="0"/>
         <w:numPr>
           <w:ilvl w:val="0"/>
-          <w:numId w:val="16"/>
+          <w:numId w:val="19"/>
         </w:numPr>
-        <w:tabs>
-          <w:tab w:val="left" w:pos="593"/>
-        </w:tabs>
-        <w:autoSpaceDE w:val="0"/>
-        <w:autoSpaceDN w:val="0"/>
-        <w:adjustRightInd w:val="0"/>
-        <w:rPr>
-          <w:rFonts w:ascii="Times New Roman" w:eastAsia="Times New Roman" w:hAnsi="Times New Roman" w:cs="Times New Roman"/>
-          <w:color w:val="24292E"/>
-          <w:sz w:val="22"/>
-          <w:szCs w:val="22"/>
-        </w:rPr>
-      </w:pPr>
-      <w:proofErr w:type="spellStart"/>
-      <w:r>
-        <w:rPr>
-          <w:rFonts w:ascii="Times New Roman" w:eastAsia="Times New Roman" w:hAnsi="Times New Roman" w:cs="Times New Roman"/>
-          <w:color w:val="24292E"/>
-          <w:sz w:val="22"/>
-          <w:szCs w:val="22"/>
-        </w:rPr>
-        <w:t>Makesure</w:t>
-      </w:r>
-      <w:proofErr w:type="spellEnd"/>
-      <w:r>
-        <w:rPr>
-          <w:rFonts w:ascii="Times New Roman" w:eastAsia="Times New Roman" w:hAnsi="Times New Roman" w:cs="Times New Roman"/>
-          <w:color w:val="24292E"/>
-          <w:sz w:val="22"/>
-          <w:szCs w:val="22"/>
-        </w:rPr>
-        <w:t xml:space="preserve"> your computer has </w:t>
-      </w:r>
-      <w:proofErr w:type="spellStart"/>
-      <w:r>
-        <w:rPr>
-          <w:rFonts w:ascii="Times New Roman" w:eastAsia="Times New Roman" w:hAnsi="Times New Roman" w:cs="Times New Roman"/>
-          <w:color w:val="24292E"/>
-          <w:sz w:val="22"/>
-          <w:szCs w:val="22"/>
-        </w:rPr>
-        <w:t>Xcode</w:t>
-      </w:r>
-      <w:proofErr w:type="spellEnd"/>
-      <w:r>
-        <w:rPr>
-          <w:rFonts w:ascii="Times New Roman" w:eastAsia="Times New Roman" w:hAnsi="Times New Roman" w:cs="Times New Roman"/>
-          <w:color w:val="24292E"/>
-          <w:sz w:val="22"/>
-          <w:szCs w:val="22"/>
-        </w:rPr>
-        <w:t xml:space="preserve"> pre-downloaded </w:t>
+        <w:rPr>
+          <w:color w:val="1C1E29"/>
+        </w:rPr>
+      </w:pPr>
+      <w:r>
+        <w:rPr>
+          <w:color w:val="1C1E29"/>
+        </w:rPr>
+        <w:t xml:space="preserve">Connect any one of the above </w:t>
+      </w:r>
+      <w:proofErr w:type="gramStart"/>
+      <w:r>
+        <w:rPr>
+          <w:color w:val="1C1E29"/>
+        </w:rPr>
+        <w:t>device</w:t>
+      </w:r>
+      <w:proofErr w:type="gramEnd"/>
+      <w:r>
+        <w:rPr>
+          <w:color w:val="1C1E29"/>
+        </w:rPr>
+        <w:t xml:space="preserve"> with your computer</w:t>
       </w:r>
     </w:p>
     <w:p>
       <w:pPr>
         <w:pStyle w:val="a4"/>
-        <w:widowControl w:val="0"/>
         <w:numPr>
           <w:ilvl w:val="0"/>
-          <w:numId w:val="16"/>
+          <w:numId w:val="19"/>
         </w:numPr>
-        <w:tabs>
-          <w:tab w:val="left" w:pos="593"/>
-        </w:tabs>
-        <w:autoSpaceDE w:val="0"/>
-        <w:autoSpaceDN w:val="0"/>
-        <w:adjustRightInd w:val="0"/>
-        <w:rPr>
-          <w:rFonts w:ascii="Times New Roman" w:eastAsia="Times New Roman" w:hAnsi="Times New Roman" w:cs="Times New Roman"/>
-          <w:color w:val="24292E"/>
-          <w:sz w:val="22"/>
-          <w:szCs w:val="22"/>
-        </w:rPr>
-      </w:pPr>
-      <w:r>
-        <w:rPr>
-          <w:rFonts w:ascii="Times New Roman" w:eastAsia="Times New Roman" w:hAnsi="Times New Roman" w:cs="Times New Roman"/>
-          <w:color w:val="24292E"/>
-          <w:sz w:val="22"/>
-          <w:szCs w:val="22"/>
-        </w:rPr>
-        <w:t xml:space="preserve">Connect any one of the above </w:t>
+        <w:rPr>
+          <w:color w:val="1C1E29"/>
+        </w:rPr>
+      </w:pPr>
+      <w:r>
+        <w:rPr>
+          <w:color w:val="1C1E29"/>
+        </w:rPr>
+        <w:t>Finally, open the `*.</w:t>
+      </w:r>
+      <w:proofErr w:type="spellStart"/>
+      <w:r>
+        <w:rPr>
+          <w:color w:val="1C1E29"/>
+        </w:rPr>
+        <w:t>xcodeproj</w:t>
+      </w:r>
+      <w:proofErr w:type="spellEnd"/>
+      <w:r>
+        <w:rPr>
+          <w:color w:val="1C1E29"/>
+        </w:rPr>
+        <w:t xml:space="preserve">` file and build to your [supported </w:t>
       </w:r>
       <w:proofErr w:type="gramStart"/>
       <w:r>
         <w:rPr>
-          <w:rFonts w:ascii="Times New Roman" w:eastAsia="Times New Roman" w:hAnsi="Times New Roman" w:cs="Times New Roman"/>
-          <w:color w:val="24292E"/>
-          <w:sz w:val="22"/>
-          <w:szCs w:val="22"/>
-        </w:rPr>
-        <w:t>device</w:t>
+          <w:color w:val="1C1E29"/>
+        </w:rPr>
+        <w:t>device](</w:t>
       </w:r>
       <w:proofErr w:type="gramEnd"/>
       <w:r>
         <w:rPr>
-          <w:rFonts w:ascii="Times New Roman" w:eastAsia="Times New Roman" w:hAnsi="Times New Roman" w:cs="Times New Roman"/>
-          <w:color w:val="24292E"/>
-          <w:sz w:val="22"/>
-          <w:szCs w:val="22"/>
-        </w:rPr>
-        <w:t xml:space="preserve"> with your computer</w:t>
-      </w:r>
-    </w:p>
-    <w:p>
-      <w:pPr>
-        <w:pStyle w:val="a4"/>
-        <w:widowControl w:val="0"/>
-        <w:numPr>
-          <w:ilvl w:val="0"/>
-          <w:numId w:val="16"/>
-        </w:numPr>
-        <w:tabs>
-          <w:tab w:val="left" w:pos="593"/>
-        </w:tabs>
-        <w:autoSpaceDE w:val="0"/>
-        <w:autoSpaceDN w:val="0"/>
-        <w:adjustRightInd w:val="0"/>
-        <w:rPr>
-          <w:rFonts w:ascii="Times New Roman" w:eastAsia="Times New Roman" w:hAnsi="Times New Roman" w:cs="Times New Roman"/>
-          <w:color w:val="24292E"/>
-          <w:sz w:val="22"/>
-          <w:szCs w:val="22"/>
-        </w:rPr>
-      </w:pPr>
-      <w:r>
-        <w:rPr>
-          <w:rFonts w:ascii="Times New Roman" w:eastAsia="Times New Roman" w:hAnsi="Times New Roman" w:cs="Times New Roman"/>
-          <w:color w:val="24292E"/>
-          <w:sz w:val="22"/>
-          <w:szCs w:val="22"/>
-        </w:rPr>
-        <w:t>Finally, open the `*.</w:t>
-      </w:r>
-      <w:proofErr w:type="spellStart"/>
-      <w:r>
-        <w:rPr>
-          <w:rFonts w:ascii="Times New Roman" w:eastAsia="Times New Roman" w:hAnsi="Times New Roman" w:cs="Times New Roman"/>
-          <w:color w:val="24292E"/>
-          <w:sz w:val="22"/>
-          <w:szCs w:val="22"/>
-        </w:rPr>
-        <w:t>xcodeproj</w:t>
-      </w:r>
-      <w:proofErr w:type="spellEnd"/>
-      <w:r>
-        <w:rPr>
-          <w:rFonts w:ascii="Times New Roman" w:eastAsia="Times New Roman" w:hAnsi="Times New Roman" w:cs="Times New Roman"/>
-          <w:color w:val="24292E"/>
-          <w:sz w:val="22"/>
-          <w:szCs w:val="22"/>
-        </w:rPr>
-        <w:t xml:space="preserve">` file and build to your [supported </w:t>
-      </w:r>
-      <w:proofErr w:type="gramStart"/>
-      <w:r>
-        <w:rPr>
-          <w:rFonts w:ascii="Times New Roman" w:eastAsia="Times New Roman" w:hAnsi="Times New Roman" w:cs="Times New Roman"/>
-          <w:color w:val="24292E"/>
-          <w:sz w:val="22"/>
-          <w:szCs w:val="22"/>
-        </w:rPr>
-        <w:t>device](</w:t>
-      </w:r>
-      <w:proofErr w:type="gramEnd"/>
-      <w:r>
-        <w:rPr>
-          <w:rFonts w:ascii="Times New Roman" w:eastAsia="Times New Roman" w:hAnsi="Times New Roman" w:cs="Times New Roman"/>
-          <w:color w:val="24292E"/>
-          <w:sz w:val="22"/>
-          <w:szCs w:val="22"/>
+          <w:color w:val="1C1E29"/>
         </w:rPr>
         <w:t>#requirements)</w:t>
       </w:r>
-    </w:p>
-    <w:p>
-      <w:pPr>
-        <w:rPr>
-          <w:rFonts w:ascii="Times New Roman" w:eastAsia="Times New Roman" w:hAnsi="Times New Roman" w:cs="Times New Roman" w:hint="eastAsia"/>
-          <w:color w:val="24292E"/>
-          <w:sz w:val="22"/>
-          <w:szCs w:val="22"/>
-        </w:rPr>
-      </w:pPr>
-      <w:r>
-        <w:rPr>
-          <w:rFonts w:ascii="Times New Roman" w:eastAsia="Times New Roman" w:hAnsi="Times New Roman" w:cs="Times New Roman"/>
-          <w:color w:val="24292E"/>
-          <w:sz w:val="22"/>
-          <w:szCs w:val="22"/>
-        </w:rPr>
-        <w:br w:type="page"/>
-      </w:r>
-      <w:bookmarkStart w:id="0" w:name="_GoBack"/>
-      <w:bookmarkEnd w:id="0"/>
     </w:p>
     <w:p>
       <w:pPr>
@@ -879,9 +557,9 @@
           <w:szCs w:val="22"/>
         </w:rPr>
         <w:drawing>
-          <wp:inline distT="0" distB="0" distL="0" distR="0" wp14:anchorId="76ECB0B1" wp14:editId="71435E26">
-            <wp:extent cx="5727700" cy="3542665"/>
-            <wp:effectExtent l="0" t="0" r="0" b="635"/>
+          <wp:inline distT="0" distB="0" distL="0" distR="0" wp14:anchorId="76ECB0B1" wp14:editId="41949D9B">
+            <wp:extent cx="5379416" cy="3542665"/>
+            <wp:effectExtent l="0" t="0" r="5715" b="635"/>
             <wp:docPr id="1" name="图片 1"/>
             <wp:cNvGraphicFramePr>
               <a:graphicFrameLocks xmlns:a="http://schemas.openxmlformats.org/drawingml/2006/main" noChangeAspect="1"/>
@@ -894,7 +572,13 @@
                     <pic:cNvPicPr/>
                   </pic:nvPicPr>
                   <pic:blipFill>
-                    <a:blip r:embed="rId5"/>
+                    <a:blip r:embed="rId5" cstate="print">
+                      <a:extLst>
+                        <a:ext uri="{28A0092B-C50C-407E-A947-70E740481C1C}">
+                          <a14:useLocalDpi xmlns:a14="http://schemas.microsoft.com/office/drawing/2010/main" val="0"/>
+                        </a:ext>
+                      </a:extLst>
+                    </a:blip>
                     <a:stretch>
                       <a:fillRect/>
                     </a:stretch>
@@ -902,7 +586,7 @@
                   <pic:spPr>
                     <a:xfrm>
                       <a:off x="0" y="0"/>
-                      <a:ext cx="5727700" cy="3542665"/>
+                      <a:ext cx="5379416" cy="3542665"/>
                     </a:xfrm>
                     <a:prstGeom prst="rect">
                       <a:avLst/>
@@ -969,14 +653,10 @@
     </w:p>
     <w:p>
       <w:pPr>
-        <w:pStyle w:val="a4"/>
         <w:numPr>
           <w:ilvl w:val="0"/>
-          <w:numId w:val="13"/>
+          <w:numId w:val="20"/>
         </w:numPr>
-        <w:shd w:val="clear" w:color="auto" w:fill="FFFFFF"/>
-        <w:spacing w:after="240" w:line="360" w:lineRule="auto"/>
-        <w:jc w:val="both"/>
         <w:rPr>
           <w:rFonts w:ascii="Times New Roman" w:eastAsia="Times New Roman" w:hAnsi="Times New Roman" w:cs="Times New Roman"/>
           <w:color w:val="24292E"/>
@@ -996,14 +676,10 @@
     </w:p>
     <w:p>
       <w:pPr>
-        <w:pStyle w:val="a4"/>
         <w:numPr>
           <w:ilvl w:val="0"/>
-          <w:numId w:val="13"/>
+          <w:numId w:val="20"/>
         </w:numPr>
-        <w:shd w:val="clear" w:color="auto" w:fill="FFFFFF"/>
-        <w:spacing w:after="240" w:line="360" w:lineRule="auto"/>
-        <w:jc w:val="both"/>
         <w:rPr>
           <w:rFonts w:ascii="Times New Roman" w:eastAsia="Times New Roman" w:hAnsi="Times New Roman" w:cs="Times New Roman"/>
           <w:color w:val="24292E"/>
@@ -1018,19 +694,35 @@
           <w:sz w:val="22"/>
           <w:szCs w:val="22"/>
         </w:rPr>
-        <w:t>The main page will be a camera page, it only works with the iPhone back camera. A focus square is located at the middle, which is helping to increase the accuracy of target capture.</w:t>
+        <w:t xml:space="preserve">The main page will be a camera page, and it only works with the iPhone back camera. A focus square </w:t>
+      </w:r>
+      <w:proofErr w:type="gramStart"/>
+      <w:r>
+        <w:rPr>
+          <w:rFonts w:ascii="Times New Roman" w:eastAsia="Times New Roman" w:hAnsi="Times New Roman" w:cs="Times New Roman"/>
+          <w:color w:val="24292E"/>
+          <w:sz w:val="22"/>
+          <w:szCs w:val="22"/>
+        </w:rPr>
+        <w:t>is located in</w:t>
+      </w:r>
+      <w:proofErr w:type="gramEnd"/>
+      <w:r>
+        <w:rPr>
+          <w:rFonts w:ascii="Times New Roman" w:eastAsia="Times New Roman" w:hAnsi="Times New Roman" w:cs="Times New Roman"/>
+          <w:color w:val="24292E"/>
+          <w:sz w:val="22"/>
+          <w:szCs w:val="22"/>
+        </w:rPr>
+        <w:t xml:space="preserve"> the middle, which is helping to increase the accuracy of target capture.</w:t>
       </w:r>
     </w:p>
     <w:p>
       <w:pPr>
-        <w:pStyle w:val="a4"/>
         <w:numPr>
           <w:ilvl w:val="0"/>
-          <w:numId w:val="13"/>
+          <w:numId w:val="20"/>
         </w:numPr>
-        <w:shd w:val="clear" w:color="auto" w:fill="FFFFFF"/>
-        <w:spacing w:after="240" w:line="360" w:lineRule="auto"/>
-        <w:jc w:val="both"/>
         <w:rPr>
           <w:rFonts w:ascii="Times New Roman" w:eastAsia="Times New Roman" w:hAnsi="Times New Roman" w:cs="Times New Roman"/>
           <w:color w:val="24292E"/>
@@ -1045,19 +737,35 @@
           <w:sz w:val="22"/>
           <w:szCs w:val="22"/>
         </w:rPr>
-        <w:t>While the specified galaxy simulation map is given, user could use the camera to capture any galaxy dot on the map, thus the corresponding AR model will be shown on the screen.</w:t>
+        <w:t xml:space="preserve">While the specified galaxy simulation map is given, a user could use the camera to capture any galaxy dot on the map. </w:t>
+      </w:r>
+      <w:proofErr w:type="gramStart"/>
+      <w:r>
+        <w:rPr>
+          <w:rFonts w:ascii="Times New Roman" w:eastAsia="Times New Roman" w:hAnsi="Times New Roman" w:cs="Times New Roman"/>
+          <w:color w:val="24292E"/>
+          <w:sz w:val="22"/>
+          <w:szCs w:val="22"/>
+        </w:rPr>
+        <w:t>Thus</w:t>
+      </w:r>
+      <w:proofErr w:type="gramEnd"/>
+      <w:r>
+        <w:rPr>
+          <w:rFonts w:ascii="Times New Roman" w:eastAsia="Times New Roman" w:hAnsi="Times New Roman" w:cs="Times New Roman"/>
+          <w:color w:val="24292E"/>
+          <w:sz w:val="22"/>
+          <w:szCs w:val="22"/>
+        </w:rPr>
+        <w:t xml:space="preserve"> the corresponding AR model will be shown on the screen.</w:t>
       </w:r>
     </w:p>
     <w:p>
       <w:pPr>
-        <w:pStyle w:val="a4"/>
         <w:numPr>
           <w:ilvl w:val="0"/>
-          <w:numId w:val="13"/>
+          <w:numId w:val="20"/>
         </w:numPr>
-        <w:shd w:val="clear" w:color="auto" w:fill="FFFFFF"/>
-        <w:spacing w:after="240" w:line="360" w:lineRule="auto"/>
-        <w:jc w:val="both"/>
         <w:rPr>
           <w:rFonts w:ascii="Times New Roman" w:eastAsia="Times New Roman" w:hAnsi="Times New Roman" w:cs="Times New Roman"/>
           <w:color w:val="24292E"/>
@@ -1072,19 +780,15 @@
           <w:sz w:val="22"/>
           <w:szCs w:val="22"/>
         </w:rPr>
-        <w:t>In the case of the AR model, by clicking the “plus” and “minus” top to zoom in or zoom out the model, which enable user to observe the model details.</w:t>
+        <w:t>In the case of the AR model, by clicking the “plus” and “minus” top to zoom in or zoom out the model, which enable the user to observe the model details.</w:t>
       </w:r>
     </w:p>
     <w:p>
       <w:pPr>
-        <w:pStyle w:val="a4"/>
         <w:numPr>
           <w:ilvl w:val="0"/>
-          <w:numId w:val="13"/>
+          <w:numId w:val="20"/>
         </w:numPr>
-        <w:shd w:val="clear" w:color="auto" w:fill="FFFFFF"/>
-        <w:spacing w:after="240" w:line="360" w:lineRule="auto"/>
-        <w:jc w:val="both"/>
         <w:rPr>
           <w:rFonts w:ascii="Times New Roman" w:eastAsia="Times New Roman" w:hAnsi="Times New Roman" w:cs="Times New Roman"/>
           <w:color w:val="24292E"/>
@@ -1104,14 +808,10 @@
     </w:p>
     <w:p>
       <w:pPr>
-        <w:pStyle w:val="a4"/>
         <w:numPr>
           <w:ilvl w:val="0"/>
-          <w:numId w:val="13"/>
+          <w:numId w:val="20"/>
         </w:numPr>
-        <w:shd w:val="clear" w:color="auto" w:fill="FFFFFF"/>
-        <w:spacing w:after="240" w:line="360" w:lineRule="auto"/>
-        <w:jc w:val="both"/>
         <w:rPr>
           <w:rFonts w:ascii="Times New Roman" w:eastAsia="Times New Roman" w:hAnsi="Times New Roman" w:cs="Times New Roman"/>
           <w:color w:val="24292E"/>
@@ -1126,19 +826,35 @@
           <w:sz w:val="22"/>
           <w:szCs w:val="22"/>
         </w:rPr>
-        <w:t>In the case of AR model, by clicking the search button on the upper right, a up slide window will be presented to show the model details, like the black matter quality, number of planets, etc.</w:t>
+        <w:t xml:space="preserve">In the case of AR model, by clicking the search button on the upper right, an </w:t>
+      </w:r>
+      <w:proofErr w:type="gramStart"/>
+      <w:r>
+        <w:rPr>
+          <w:rFonts w:ascii="Times New Roman" w:eastAsia="Times New Roman" w:hAnsi="Times New Roman" w:cs="Times New Roman"/>
+          <w:color w:val="24292E"/>
+          <w:sz w:val="22"/>
+          <w:szCs w:val="22"/>
+        </w:rPr>
+        <w:t>up slide</w:t>
+      </w:r>
+      <w:proofErr w:type="gramEnd"/>
+      <w:r>
+        <w:rPr>
+          <w:rFonts w:ascii="Times New Roman" w:eastAsia="Times New Roman" w:hAnsi="Times New Roman" w:cs="Times New Roman"/>
+          <w:color w:val="24292E"/>
+          <w:sz w:val="22"/>
+          <w:szCs w:val="22"/>
+        </w:rPr>
+        <w:t xml:space="preserve"> window will be presented to show the model details, like the black matter quality, number of planets, etc.</w:t>
       </w:r>
     </w:p>
     <w:p>
       <w:pPr>
-        <w:pStyle w:val="a4"/>
         <w:numPr>
           <w:ilvl w:val="0"/>
-          <w:numId w:val="13"/>
+          <w:numId w:val="20"/>
         </w:numPr>
-        <w:shd w:val="clear" w:color="auto" w:fill="FFFFFF"/>
-        <w:spacing w:after="240" w:line="360" w:lineRule="auto"/>
-        <w:jc w:val="both"/>
         <w:rPr>
           <w:rFonts w:ascii="Times New Roman" w:eastAsia="Times New Roman" w:hAnsi="Times New Roman" w:cs="Times New Roman"/>
           <w:color w:val="24292E"/>
@@ -1153,63 +869,57 @@
           <w:sz w:val="22"/>
           <w:szCs w:val="22"/>
         </w:rPr>
-        <w:t>The 6 and 7 options will be widely used in the event of an exhibition to educate young generation to increase their interest in cosmic knowledge</w:t>
+        <w:t>The 6 and 7 options will be widely used in the event of an exhibition to educate the young generation to increase their interest in cosmic knowledge</w:t>
       </w:r>
     </w:p>
     <w:p>
       <w:pPr>
-        <w:shd w:val="clear" w:color="auto" w:fill="FFFFFF"/>
-        <w:spacing w:after="240"/>
-        <w:jc w:val="both"/>
-        <w:rPr>
-          <w:rFonts w:ascii="Times New Roman" w:eastAsia="Times New Roman" w:hAnsi="Times New Roman" w:cs="Times New Roman"/>
-          <w:color w:val="24292E"/>
-          <w:sz w:val="22"/>
-          <w:szCs w:val="22"/>
-        </w:rPr>
-      </w:pPr>
-      <w:r>
-        <w:rPr>
-          <w:rFonts w:ascii="Times New Roman" w:eastAsia="Times New Roman" w:hAnsi="Times New Roman" w:cs="Times New Roman"/>
-          <w:color w:val="24292E"/>
-          <w:sz w:val="22"/>
-          <w:szCs w:val="22"/>
-        </w:rPr>
-        <w:lastRenderedPageBreak/>
-        <w:t>* If running error happen,</w:t>
-      </w:r>
-      <w:r>
-        <w:rPr>
-          <w:rFonts w:ascii="Times New Roman" w:hAnsi="Times New Roman" w:cs="Times New Roman"/>
-          <w:sz w:val="22"/>
-          <w:szCs w:val="22"/>
-        </w:rPr>
-        <w:t xml:space="preserve"> </w:t>
-      </w:r>
-      <w:r>
-        <w:rPr>
-          <w:rFonts w:ascii="Times New Roman" w:eastAsia="Times New Roman" w:hAnsi="Times New Roman" w:cs="Times New Roman"/>
-          <w:color w:val="24292E"/>
-          <w:sz w:val="22"/>
-          <w:szCs w:val="22"/>
-        </w:rPr>
-        <w:t xml:space="preserve">you could click the highest root directory option in the feature bar on the right-hand side. Thus, under the “Signing &amp; Capabilities”, just change the team name and bundle identifier by your own individual information. </w:t>
-      </w:r>
+        <w:rPr>
+          <w:rFonts w:ascii="Times New Roman" w:eastAsia="Times New Roman" w:hAnsi="Times New Roman" w:cs="Times New Roman" w:hint="eastAsia"/>
+          <w:color w:val="24292E"/>
+          <w:sz w:val="22"/>
+          <w:szCs w:val="22"/>
+        </w:rPr>
+      </w:pPr>
     </w:p>
     <w:p>
       <w:pPr>
-        <w:pBdr>
-          <w:bottom w:val="single" w:sz="6" w:space="4" w:color="EAECEF"/>
-        </w:pBdr>
-        <w:shd w:val="clear" w:color="auto" w:fill="FFFFFF"/>
-        <w:spacing w:before="100" w:beforeAutospacing="1" w:after="240"/>
-        <w:outlineLvl w:val="0"/>
+        <w:pStyle w:val="a3"/>
+        <w:spacing w:before="0" w:beforeAutospacing="0" w:after="0" w:afterAutospacing="0"/>
+        <w:rPr>
+          <w:color w:val="24292E"/>
+          <w:sz w:val="22"/>
+          <w:szCs w:val="22"/>
+        </w:rPr>
+      </w:pPr>
+      <w:r>
+        <w:rPr>
+          <w:color w:val="24292E"/>
+          <w:sz w:val="22"/>
+          <w:szCs w:val="22"/>
+        </w:rPr>
+        <w:t>* If running error happens, you could click the highest root directory option in the feature bar on the right-hand side. Thus, under the “Signing &amp; Capabilities”, just change the team name and bundle identifier by your own individual information. </w:t>
+      </w:r>
+    </w:p>
+    <w:p>
+      <w:pPr>
         <w:rPr>
           <w:rFonts w:ascii="Times New Roman" w:eastAsia="Times New Roman" w:hAnsi="Times New Roman" w:cs="Times New Roman" w:hint="eastAsia"/>
           <w:color w:val="24292E"/>
-          <w:kern w:val="36"/>
-        </w:rPr>
-      </w:pPr>
+          <w:sz w:val="22"/>
+          <w:szCs w:val="22"/>
+        </w:rPr>
+      </w:pPr>
+      <w:r>
+        <w:rPr>
+          <w:color w:val="24292E"/>
+          <w:sz w:val="22"/>
+          <w:szCs w:val="22"/>
+        </w:rPr>
+        <w:br w:type="page"/>
+      </w:r>
+      <w:bookmarkStart w:id="0" w:name="_GoBack"/>
+      <w:bookmarkEnd w:id="0"/>
     </w:p>
     <w:p>
       <w:pPr>
@@ -1237,6 +947,7 @@
           <w:color w:val="24292E"/>
           <w:kern w:val="36"/>
         </w:rPr>
+        <w:lastRenderedPageBreak/>
         <w:t xml:space="preserve">Functions Work </w:t>
       </w:r>
       <w:r>
@@ -1377,6 +1088,7 @@
         </w:rPr>
         <w:t xml:space="preserve"> the function </w:t>
       </w:r>
+      <w:proofErr w:type="gramStart"/>
       <w:r>
         <w:rPr>
           <w:rFonts w:ascii="Times New Roman" w:hAnsi="Times New Roman" w:cs="Times New Roman"/>
@@ -1395,7 +1107,18 @@
           <w:sz w:val="22"/>
           <w:szCs w:val="22"/>
         </w:rPr>
-        <w:t>()</w:t>
+        <w:t>(</w:t>
+      </w:r>
+      <w:proofErr w:type="gramEnd"/>
+      <w:r>
+        <w:rPr>
+          <w:rFonts w:ascii="Times New Roman" w:hAnsi="Times New Roman" w:cs="Times New Roman"/>
+          <w:b/>
+          <w:bCs/>
+          <w:sz w:val="22"/>
+          <w:szCs w:val="22"/>
+        </w:rPr>
+        <w:t>)</w:t>
       </w:r>
       <w:r>
         <w:rPr>
@@ -2184,7 +1907,17 @@
           <w:sz w:val="22"/>
           <w:szCs w:val="22"/>
         </w:rPr>
-        <w:t>Repick button</w:t>
+        <w:t>Recapture</w:t>
+      </w:r>
+      <w:r>
+        <w:rPr>
+          <w:rFonts w:ascii="Times New Roman" w:hAnsi="Times New Roman" w:cs="Times New Roman"/>
+          <w:b/>
+          <w:bCs/>
+          <w:sz w:val="22"/>
+          <w:szCs w:val="22"/>
+        </w:rPr>
+        <w:t xml:space="preserve"> button</w:t>
       </w:r>
       <w:r>
         <w:rPr>
@@ -2240,7 +1973,49 @@
           <w:sz w:val="22"/>
           <w:szCs w:val="22"/>
         </w:rPr>
-        <w:t xml:space="preserve">, which has both the functions of alignment and repicking the target. </w:t>
+        <w:t xml:space="preserve">, which has both the functions of alignment and </w:t>
+      </w:r>
+      <w:r>
+        <w:rPr>
+          <w:rFonts w:ascii="Times New Roman" w:hAnsi="Times New Roman" w:cs="Times New Roman"/>
+          <w:sz w:val="22"/>
+          <w:szCs w:val="22"/>
+        </w:rPr>
+        <w:t>r</w:t>
+      </w:r>
+      <w:r>
+        <w:rPr>
+          <w:rFonts w:ascii="Times New Roman" w:hAnsi="Times New Roman" w:cs="Times New Roman"/>
+          <w:sz w:val="22"/>
+          <w:szCs w:val="22"/>
+        </w:rPr>
+        <w:t>ecaptur</w:t>
+      </w:r>
+      <w:r>
+        <w:rPr>
+          <w:rFonts w:ascii="Times New Roman" w:hAnsi="Times New Roman" w:cs="Times New Roman"/>
+          <w:sz w:val="22"/>
+          <w:szCs w:val="22"/>
+        </w:rPr>
+        <w:t>ing</w:t>
+      </w:r>
+      <w:r>
+        <w:rPr>
+          <w:rFonts w:ascii="Times New Roman" w:hAnsi="Times New Roman" w:cs="Times New Roman"/>
+          <w:b/>
+          <w:bCs/>
+          <w:sz w:val="22"/>
+          <w:szCs w:val="22"/>
+        </w:rPr>
+        <w:t xml:space="preserve"> </w:t>
+      </w:r>
+      <w:r>
+        <w:rPr>
+          <w:rFonts w:ascii="Times New Roman" w:hAnsi="Times New Roman" w:cs="Times New Roman"/>
+          <w:sz w:val="22"/>
+          <w:szCs w:val="22"/>
+        </w:rPr>
+        <w:t xml:space="preserve">the target. </w:t>
       </w:r>
       <w:r>
         <w:rPr>
@@ -3120,6 +2895,97 @@
     </w:lvl>
   </w:abstractNum>
   <w:abstractNum w:abstractNumId="8" w15:restartNumberingAfterBreak="0">
+    <w:nsid w:val="5BEF1FBB"/>
+    <w:multiLevelType w:val="hybridMultilevel"/>
+    <w:tmpl w:val="764CDE36"/>
+    <w:lvl w:ilvl="0" w:tplc="70422A2E">
+      <w:start w:val="1"/>
+      <w:numFmt w:val="decimal"/>
+      <w:lvlText w:val="%1."/>
+      <w:lvlJc w:val="left"/>
+      <w:pPr>
+        <w:ind w:left="420" w:hanging="420"/>
+      </w:pPr>
+      <w:rPr>
+        <w:rFonts w:ascii="Times New Roman" w:hAnsi="Times New Roman" w:cs="Times New Roman" w:hint="default"/>
+        <w:b w:val="0"/>
+        <w:bCs w:val="0"/>
+      </w:rPr>
+    </w:lvl>
+    <w:lvl w:ilvl="1" w:tplc="04090019" w:tentative="1">
+      <w:start w:val="1"/>
+      <w:numFmt w:val="lowerLetter"/>
+      <w:lvlText w:val="%2)"/>
+      <w:lvlJc w:val="left"/>
+      <w:pPr>
+        <w:ind w:left="840" w:hanging="420"/>
+      </w:pPr>
+    </w:lvl>
+    <w:lvl w:ilvl="2" w:tplc="0409001B" w:tentative="1">
+      <w:start w:val="1"/>
+      <w:numFmt w:val="lowerRoman"/>
+      <w:lvlText w:val="%3."/>
+      <w:lvlJc w:val="right"/>
+      <w:pPr>
+        <w:ind w:left="1260" w:hanging="420"/>
+      </w:pPr>
+    </w:lvl>
+    <w:lvl w:ilvl="3" w:tplc="0409000F" w:tentative="1">
+      <w:start w:val="1"/>
+      <w:numFmt w:val="decimal"/>
+      <w:lvlText w:val="%4."/>
+      <w:lvlJc w:val="left"/>
+      <w:pPr>
+        <w:ind w:left="1680" w:hanging="420"/>
+      </w:pPr>
+    </w:lvl>
+    <w:lvl w:ilvl="4" w:tplc="04090019" w:tentative="1">
+      <w:start w:val="1"/>
+      <w:numFmt w:val="lowerLetter"/>
+      <w:lvlText w:val="%5)"/>
+      <w:lvlJc w:val="left"/>
+      <w:pPr>
+        <w:ind w:left="2100" w:hanging="420"/>
+      </w:pPr>
+    </w:lvl>
+    <w:lvl w:ilvl="5" w:tplc="0409001B" w:tentative="1">
+      <w:start w:val="1"/>
+      <w:numFmt w:val="lowerRoman"/>
+      <w:lvlText w:val="%6."/>
+      <w:lvlJc w:val="right"/>
+      <w:pPr>
+        <w:ind w:left="2520" w:hanging="420"/>
+      </w:pPr>
+    </w:lvl>
+    <w:lvl w:ilvl="6" w:tplc="0409000F" w:tentative="1">
+      <w:start w:val="1"/>
+      <w:numFmt w:val="decimal"/>
+      <w:lvlText w:val="%7."/>
+      <w:lvlJc w:val="left"/>
+      <w:pPr>
+        <w:ind w:left="2940" w:hanging="420"/>
+      </w:pPr>
+    </w:lvl>
+    <w:lvl w:ilvl="7" w:tplc="04090019" w:tentative="1">
+      <w:start w:val="1"/>
+      <w:numFmt w:val="lowerLetter"/>
+      <w:lvlText w:val="%8)"/>
+      <w:lvlJc w:val="left"/>
+      <w:pPr>
+        <w:ind w:left="3360" w:hanging="420"/>
+      </w:pPr>
+    </w:lvl>
+    <w:lvl w:ilvl="8" w:tplc="0409001B" w:tentative="1">
+      <w:start w:val="1"/>
+      <w:numFmt w:val="lowerRoman"/>
+      <w:lvlText w:val="%9."/>
+      <w:lvlJc w:val="right"/>
+      <w:pPr>
+        <w:ind w:left="3780" w:hanging="420"/>
+      </w:pPr>
+    </w:lvl>
+  </w:abstractNum>
+  <w:abstractNum w:abstractNumId="9" w15:restartNumberingAfterBreak="0">
     <w:nsid w:val="60EA3156"/>
     <w:multiLevelType w:val="hybridMultilevel"/>
     <w:tmpl w:val="E19823F8"/>
@@ -3205,7 +3071,236 @@
       </w:pPr>
     </w:lvl>
   </w:abstractNum>
-  <w:abstractNum w:abstractNumId="9" w15:restartNumberingAfterBreak="0">
+  <w:abstractNum w:abstractNumId="10" w15:restartNumberingAfterBreak="0">
+    <w:nsid w:val="64D336F5"/>
+    <w:multiLevelType w:val="multilevel"/>
+    <w:tmpl w:val="8208074A"/>
+    <w:lvl w:ilvl="0">
+      <w:start w:val="1"/>
+      <w:numFmt w:val="decimal"/>
+      <w:lvlText w:val="%1."/>
+      <w:lvlJc w:val="left"/>
+      <w:pPr>
+        <w:tabs>
+          <w:tab w:val="num" w:pos="360"/>
+        </w:tabs>
+        <w:ind w:left="360" w:hanging="360"/>
+      </w:pPr>
+      <w:rPr>
+        <w:rFonts w:ascii="Times New Roman" w:hAnsi="Times New Roman" w:cs="Times New Roman" w:hint="default"/>
+      </w:rPr>
+    </w:lvl>
+    <w:lvl w:ilvl="1" w:tentative="1">
+      <w:start w:val="1"/>
+      <w:numFmt w:val="decimal"/>
+      <w:lvlText w:val="%2."/>
+      <w:lvlJc w:val="left"/>
+      <w:pPr>
+        <w:tabs>
+          <w:tab w:val="num" w:pos="1080"/>
+        </w:tabs>
+        <w:ind w:left="1080" w:hanging="360"/>
+      </w:pPr>
+    </w:lvl>
+    <w:lvl w:ilvl="2" w:tentative="1">
+      <w:start w:val="1"/>
+      <w:numFmt w:val="decimal"/>
+      <w:lvlText w:val="%3."/>
+      <w:lvlJc w:val="left"/>
+      <w:pPr>
+        <w:tabs>
+          <w:tab w:val="num" w:pos="1800"/>
+        </w:tabs>
+        <w:ind w:left="1800" w:hanging="360"/>
+      </w:pPr>
+    </w:lvl>
+    <w:lvl w:ilvl="3" w:tentative="1">
+      <w:start w:val="1"/>
+      <w:numFmt w:val="decimal"/>
+      <w:lvlText w:val="%4."/>
+      <w:lvlJc w:val="left"/>
+      <w:pPr>
+        <w:tabs>
+          <w:tab w:val="num" w:pos="2520"/>
+        </w:tabs>
+        <w:ind w:left="2520" w:hanging="360"/>
+      </w:pPr>
+    </w:lvl>
+    <w:lvl w:ilvl="4" w:tentative="1">
+      <w:start w:val="1"/>
+      <w:numFmt w:val="decimal"/>
+      <w:lvlText w:val="%5."/>
+      <w:lvlJc w:val="left"/>
+      <w:pPr>
+        <w:tabs>
+          <w:tab w:val="num" w:pos="3240"/>
+        </w:tabs>
+        <w:ind w:left="3240" w:hanging="360"/>
+      </w:pPr>
+    </w:lvl>
+    <w:lvl w:ilvl="5" w:tentative="1">
+      <w:start w:val="1"/>
+      <w:numFmt w:val="decimal"/>
+      <w:lvlText w:val="%6."/>
+      <w:lvlJc w:val="left"/>
+      <w:pPr>
+        <w:tabs>
+          <w:tab w:val="num" w:pos="3960"/>
+        </w:tabs>
+        <w:ind w:left="3960" w:hanging="360"/>
+      </w:pPr>
+    </w:lvl>
+    <w:lvl w:ilvl="6" w:tentative="1">
+      <w:start w:val="1"/>
+      <w:numFmt w:val="decimal"/>
+      <w:lvlText w:val="%7."/>
+      <w:lvlJc w:val="left"/>
+      <w:pPr>
+        <w:tabs>
+          <w:tab w:val="num" w:pos="4680"/>
+        </w:tabs>
+        <w:ind w:left="4680" w:hanging="360"/>
+      </w:pPr>
+    </w:lvl>
+    <w:lvl w:ilvl="7" w:tentative="1">
+      <w:start w:val="1"/>
+      <w:numFmt w:val="decimal"/>
+      <w:lvlText w:val="%8."/>
+      <w:lvlJc w:val="left"/>
+      <w:pPr>
+        <w:tabs>
+          <w:tab w:val="num" w:pos="5400"/>
+        </w:tabs>
+        <w:ind w:left="5400" w:hanging="360"/>
+      </w:pPr>
+    </w:lvl>
+    <w:lvl w:ilvl="8" w:tentative="1">
+      <w:start w:val="1"/>
+      <w:numFmt w:val="decimal"/>
+      <w:lvlText w:val="%9."/>
+      <w:lvlJc w:val="left"/>
+      <w:pPr>
+        <w:tabs>
+          <w:tab w:val="num" w:pos="6120"/>
+        </w:tabs>
+        <w:ind w:left="6120" w:hanging="360"/>
+      </w:pPr>
+    </w:lvl>
+  </w:abstractNum>
+  <w:abstractNum w:abstractNumId="11" w15:restartNumberingAfterBreak="0">
+    <w:nsid w:val="68585658"/>
+    <w:multiLevelType w:val="multilevel"/>
+    <w:tmpl w:val="72AEF916"/>
+    <w:lvl w:ilvl="0">
+      <w:start w:val="1"/>
+      <w:numFmt w:val="decimal"/>
+      <w:lvlText w:val="%1."/>
+      <w:lvlJc w:val="left"/>
+      <w:pPr>
+        <w:tabs>
+          <w:tab w:val="num" w:pos="360"/>
+        </w:tabs>
+        <w:ind w:left="360" w:hanging="360"/>
+      </w:pPr>
+    </w:lvl>
+    <w:lvl w:ilvl="1" w:tentative="1">
+      <w:start w:val="1"/>
+      <w:numFmt w:val="decimal"/>
+      <w:lvlText w:val="%2."/>
+      <w:lvlJc w:val="left"/>
+      <w:pPr>
+        <w:tabs>
+          <w:tab w:val="num" w:pos="1080"/>
+        </w:tabs>
+        <w:ind w:left="1080" w:hanging="360"/>
+      </w:pPr>
+    </w:lvl>
+    <w:lvl w:ilvl="2" w:tentative="1">
+      <w:start w:val="1"/>
+      <w:numFmt w:val="decimal"/>
+      <w:lvlText w:val="%3."/>
+      <w:lvlJc w:val="left"/>
+      <w:pPr>
+        <w:tabs>
+          <w:tab w:val="num" w:pos="1800"/>
+        </w:tabs>
+        <w:ind w:left="1800" w:hanging="360"/>
+      </w:pPr>
+    </w:lvl>
+    <w:lvl w:ilvl="3" w:tentative="1">
+      <w:start w:val="1"/>
+      <w:numFmt w:val="decimal"/>
+      <w:lvlText w:val="%4."/>
+      <w:lvlJc w:val="left"/>
+      <w:pPr>
+        <w:tabs>
+          <w:tab w:val="num" w:pos="2520"/>
+        </w:tabs>
+        <w:ind w:left="2520" w:hanging="360"/>
+      </w:pPr>
+    </w:lvl>
+    <w:lvl w:ilvl="4" w:tentative="1">
+      <w:start w:val="1"/>
+      <w:numFmt w:val="decimal"/>
+      <w:lvlText w:val="%5."/>
+      <w:lvlJc w:val="left"/>
+      <w:pPr>
+        <w:tabs>
+          <w:tab w:val="num" w:pos="3240"/>
+        </w:tabs>
+        <w:ind w:left="3240" w:hanging="360"/>
+      </w:pPr>
+    </w:lvl>
+    <w:lvl w:ilvl="5" w:tentative="1">
+      <w:start w:val="1"/>
+      <w:numFmt w:val="decimal"/>
+      <w:lvlText w:val="%6."/>
+      <w:lvlJc w:val="left"/>
+      <w:pPr>
+        <w:tabs>
+          <w:tab w:val="num" w:pos="3960"/>
+        </w:tabs>
+        <w:ind w:left="3960" w:hanging="360"/>
+      </w:pPr>
+    </w:lvl>
+    <w:lvl w:ilvl="6" w:tentative="1">
+      <w:start w:val="1"/>
+      <w:numFmt w:val="decimal"/>
+      <w:lvlText w:val="%7."/>
+      <w:lvlJc w:val="left"/>
+      <w:pPr>
+        <w:tabs>
+          <w:tab w:val="num" w:pos="4680"/>
+        </w:tabs>
+        <w:ind w:left="4680" w:hanging="360"/>
+      </w:pPr>
+    </w:lvl>
+    <w:lvl w:ilvl="7" w:tentative="1">
+      <w:start w:val="1"/>
+      <w:numFmt w:val="decimal"/>
+      <w:lvlText w:val="%8."/>
+      <w:lvlJc w:val="left"/>
+      <w:pPr>
+        <w:tabs>
+          <w:tab w:val="num" w:pos="5400"/>
+        </w:tabs>
+        <w:ind w:left="5400" w:hanging="360"/>
+      </w:pPr>
+    </w:lvl>
+    <w:lvl w:ilvl="8" w:tentative="1">
+      <w:start w:val="1"/>
+      <w:numFmt w:val="decimal"/>
+      <w:lvlText w:val="%9."/>
+      <w:lvlJc w:val="left"/>
+      <w:pPr>
+        <w:tabs>
+          <w:tab w:val="num" w:pos="6120"/>
+        </w:tabs>
+        <w:ind w:left="6120" w:hanging="360"/>
+      </w:pPr>
+    </w:lvl>
+  </w:abstractNum>
+  <w:abstractNum w:abstractNumId="12" w15:restartNumberingAfterBreak="0">
     <w:nsid w:val="76822C02"/>
     <w:multiLevelType w:val="hybridMultilevel"/>
     <w:tmpl w:val="D03ACB3E"/>
@@ -3294,7 +3389,7 @@
       </w:pPr>
     </w:lvl>
   </w:abstractNum>
-  <w:abstractNum w:abstractNumId="10" w15:restartNumberingAfterBreak="0">
+  <w:abstractNum w:abstractNumId="13" w15:restartNumberingAfterBreak="0">
     <w:nsid w:val="78203935"/>
     <w:multiLevelType w:val="hybridMultilevel"/>
     <w:tmpl w:val="E9DA01CC"/>
@@ -3385,7 +3480,7 @@
       </w:pPr>
     </w:lvl>
   </w:abstractNum>
-  <w:abstractNum w:abstractNumId="11" w15:restartNumberingAfterBreak="0">
+  <w:abstractNum w:abstractNumId="14" w15:restartNumberingAfterBreak="0">
     <w:nsid w:val="7D364F09"/>
     <w:multiLevelType w:val="hybridMultilevel"/>
     <w:tmpl w:val="2172590E"/>
@@ -3474,7 +3569,120 @@
       </w:pPr>
     </w:lvl>
   </w:abstractNum>
-  <w:abstractNum w:abstractNumId="12" w15:restartNumberingAfterBreak="0">
+  <w:abstractNum w:abstractNumId="15" w15:restartNumberingAfterBreak="0">
+    <w:nsid w:val="7EDD47B6"/>
+    <w:multiLevelType w:val="multilevel"/>
+    <w:tmpl w:val="CD0CC7E6"/>
+    <w:lvl w:ilvl="0">
+      <w:start w:val="1"/>
+      <w:numFmt w:val="decimal"/>
+      <w:lvlText w:val="%1."/>
+      <w:lvlJc w:val="left"/>
+      <w:pPr>
+        <w:tabs>
+          <w:tab w:val="num" w:pos="720"/>
+        </w:tabs>
+        <w:ind w:left="720" w:hanging="360"/>
+      </w:pPr>
+    </w:lvl>
+    <w:lvl w:ilvl="1" w:tentative="1">
+      <w:start w:val="1"/>
+      <w:numFmt w:val="decimal"/>
+      <w:lvlText w:val="%2."/>
+      <w:lvlJc w:val="left"/>
+      <w:pPr>
+        <w:tabs>
+          <w:tab w:val="num" w:pos="1440"/>
+        </w:tabs>
+        <w:ind w:left="1440" w:hanging="360"/>
+      </w:pPr>
+    </w:lvl>
+    <w:lvl w:ilvl="2" w:tentative="1">
+      <w:start w:val="1"/>
+      <w:numFmt w:val="decimal"/>
+      <w:lvlText w:val="%3."/>
+      <w:lvlJc w:val="left"/>
+      <w:pPr>
+        <w:tabs>
+          <w:tab w:val="num" w:pos="2160"/>
+        </w:tabs>
+        <w:ind w:left="2160" w:hanging="360"/>
+      </w:pPr>
+    </w:lvl>
+    <w:lvl w:ilvl="3" w:tentative="1">
+      <w:start w:val="1"/>
+      <w:numFmt w:val="decimal"/>
+      <w:lvlText w:val="%4."/>
+      <w:lvlJc w:val="left"/>
+      <w:pPr>
+        <w:tabs>
+          <w:tab w:val="num" w:pos="2880"/>
+        </w:tabs>
+        <w:ind w:left="2880" w:hanging="360"/>
+      </w:pPr>
+    </w:lvl>
+    <w:lvl w:ilvl="4" w:tentative="1">
+      <w:start w:val="1"/>
+      <w:numFmt w:val="decimal"/>
+      <w:lvlText w:val="%5."/>
+      <w:lvlJc w:val="left"/>
+      <w:pPr>
+        <w:tabs>
+          <w:tab w:val="num" w:pos="3600"/>
+        </w:tabs>
+        <w:ind w:left="3600" w:hanging="360"/>
+      </w:pPr>
+    </w:lvl>
+    <w:lvl w:ilvl="5" w:tentative="1">
+      <w:start w:val="1"/>
+      <w:numFmt w:val="decimal"/>
+      <w:lvlText w:val="%6."/>
+      <w:lvlJc w:val="left"/>
+      <w:pPr>
+        <w:tabs>
+          <w:tab w:val="num" w:pos="4320"/>
+        </w:tabs>
+        <w:ind w:left="4320" w:hanging="360"/>
+      </w:pPr>
+    </w:lvl>
+    <w:lvl w:ilvl="6" w:tentative="1">
+      <w:start w:val="1"/>
+      <w:numFmt w:val="decimal"/>
+      <w:lvlText w:val="%7."/>
+      <w:lvlJc w:val="left"/>
+      <w:pPr>
+        <w:tabs>
+          <w:tab w:val="num" w:pos="5040"/>
+        </w:tabs>
+        <w:ind w:left="5040" w:hanging="360"/>
+      </w:pPr>
+    </w:lvl>
+    <w:lvl w:ilvl="7" w:tentative="1">
+      <w:start w:val="1"/>
+      <w:numFmt w:val="decimal"/>
+      <w:lvlText w:val="%8."/>
+      <w:lvlJc w:val="left"/>
+      <w:pPr>
+        <w:tabs>
+          <w:tab w:val="num" w:pos="5760"/>
+        </w:tabs>
+        <w:ind w:left="5760" w:hanging="360"/>
+      </w:pPr>
+    </w:lvl>
+    <w:lvl w:ilvl="8" w:tentative="1">
+      <w:start w:val="1"/>
+      <w:numFmt w:val="decimal"/>
+      <w:lvlText w:val="%9."/>
+      <w:lvlJc w:val="left"/>
+      <w:pPr>
+        <w:tabs>
+          <w:tab w:val="num" w:pos="6480"/>
+        </w:tabs>
+        <w:ind w:left="6480" w:hanging="360"/>
+      </w:pPr>
+    </w:lvl>
+  </w:abstractNum>
+  <w:abstractNum w:abstractNumId="16" w15:restartNumberingAfterBreak="0">
     <w:nsid w:val="7FA532AE"/>
     <w:multiLevelType w:val="hybridMultilevel"/>
     <w:tmpl w:val="D6EA6A74"/>
@@ -3590,7 +3798,7 @@
     <w:abstractNumId w:val="6"/>
   </w:num>
   <w:num w:numId="6">
-    <w:abstractNumId w:val="8"/>
+    <w:abstractNumId w:val="9"/>
   </w:num>
   <w:num w:numId="7">
     <w:abstractNumId w:val="7"/>
@@ -3599,10 +3807,10 @@
     <w:abstractNumId w:val="2"/>
   </w:num>
   <w:num w:numId="9">
-    <w:abstractNumId w:val="9"/>
+    <w:abstractNumId w:val="12"/>
   </w:num>
   <w:num w:numId="10">
-    <w:abstractNumId w:val="11"/>
+    <w:abstractNumId w:val="14"/>
   </w:num>
   <w:num w:numId="11">
     <w:abstractNumId w:val="1"/>
@@ -3614,13 +3822,25 @@
     <w:abstractNumId w:val="0"/>
   </w:num>
   <w:num w:numId="14">
-    <w:abstractNumId w:val="10"/>
+    <w:abstractNumId w:val="13"/>
   </w:num>
   <w:num w:numId="15">
     <w:abstractNumId w:val="4"/>
   </w:num>
   <w:num w:numId="16">
-    <w:abstractNumId w:val="12"/>
+    <w:abstractNumId w:val="16"/>
+  </w:num>
+  <w:num w:numId="17">
+    <w:abstractNumId w:val="10"/>
+  </w:num>
+  <w:num w:numId="18">
+    <w:abstractNumId w:val="15"/>
+  </w:num>
+  <w:num w:numId="19">
+    <w:abstractNumId w:val="8"/>
+  </w:num>
+  <w:num w:numId="20">
+    <w:abstractNumId w:val="11"/>
   </w:num>
 </w:numbering>
 </file>
@@ -4086,7 +4306,6 @@
     <w:name w:val="Normal (Web)"/>
     <w:basedOn w:val="a"/>
     <w:uiPriority w:val="99"/>
-    <w:semiHidden/>
     <w:unhideWhenUsed/>
     <w:rsid w:val="005019AE"/>
     <w:pPr>

</xml_diff>